<commit_message>
Small edits by Lizzie
</commit_message>
<xml_diff>
--- a/docs/letters/frontiers_responses2.docx
+++ b/docs/letters/frontiers_responses2.docx
@@ -11,6 +11,8 @@
           <w:szCs w:val="20"/>
         </w:rPr>
       </w:pPr>
+      <w:bookmarkStart w:id="0" w:name="_GoBack"/>
+      <w:bookmarkEnd w:id="0"/>
       <w:r>
         <w:rPr>
           <w:rFonts w:ascii="Lucida Grande" w:hAnsi="Lucida Grande" w:cs="Lucida Grande"/>
@@ -885,33 +887,45 @@
           <w:szCs w:val="20"/>
           <w:shd w:val="clear" w:color="auto" w:fill="FFFFFF"/>
         </w:rPr>
-        <w:t xml:space="preserve">, lines </w:t>
-      </w:r>
-      <w:commentRangeStart w:id="0"/>
-      <w:r>
-        <w:rPr>
-          <w:rFonts w:ascii="Lucida Grande" w:eastAsia="Times New Roman" w:hAnsi="Lucida Grande" w:cs="Lucida Grande"/>
-          <w:sz w:val="20"/>
-          <w:szCs w:val="20"/>
-          <w:shd w:val="clear" w:color="auto" w:fill="FFFFFF"/>
-        </w:rPr>
-        <w:t>XX-XX</w:t>
-      </w:r>
-      <w:commentRangeEnd w:id="0"/>
-      <w:r>
-        <w:rPr>
-          <w:rStyle w:val="CommentReference"/>
-        </w:rPr>
-        <w:commentReference w:id="0"/>
-      </w:r>
-      <w:r>
-        <w:rPr>
-          <w:rFonts w:ascii="Lucida Grande" w:eastAsia="Times New Roman" w:hAnsi="Lucida Grande" w:cs="Lucida Grande"/>
-          <w:sz w:val="20"/>
-          <w:szCs w:val="20"/>
-          <w:shd w:val="clear" w:color="auto" w:fill="FFFFFF"/>
-        </w:rPr>
-        <w:t xml:space="preserve">: “Studies of vegetative growth and photosynthesis in other perennial crops exposed to a range of temperatures exhibited that extreme temperatures tend to slow or inhibit certain processes in the plants </w:t>
+        <w:t xml:space="preserve">, </w:t>
+      </w:r>
+      <w:r>
+        <w:rPr>
+          <w:rFonts w:ascii="Lucida Grande" w:eastAsia="Times New Roman" w:hAnsi="Lucida Grande" w:cs="Lucida Grande"/>
+          <w:sz w:val="20"/>
+          <w:szCs w:val="20"/>
+          <w:highlight w:val="yellow"/>
+          <w:shd w:val="clear" w:color="auto" w:fill="FFFFFF"/>
+        </w:rPr>
+        <w:t xml:space="preserve">lines </w:t>
+      </w:r>
+      <w:r>
+        <w:rPr>
+          <w:rFonts w:ascii="Lucida Grande" w:eastAsia="Times New Roman" w:hAnsi="Lucida Grande" w:cs="Lucida Grande"/>
+          <w:sz w:val="20"/>
+          <w:szCs w:val="20"/>
+          <w:highlight w:val="yellow"/>
+          <w:shd w:val="clear" w:color="auto" w:fill="FFFFFF"/>
+        </w:rPr>
+        <w:t>106-108</w:t>
+      </w:r>
+      <w:r>
+        <w:rPr>
+          <w:rFonts w:ascii="Lucida Grande" w:eastAsia="Times New Roman" w:hAnsi="Lucida Grande" w:cs="Lucida Grande"/>
+          <w:sz w:val="20"/>
+          <w:szCs w:val="20"/>
+          <w:shd w:val="clear" w:color="auto" w:fill="FFFFFF"/>
+        </w:rPr>
+        <w:t>,</w:t>
+      </w:r>
+      <w:r>
+        <w:rPr>
+          <w:rFonts w:ascii="Lucida Grande" w:eastAsia="Times New Roman" w:hAnsi="Lucida Grande" w:cs="Lucida Grande"/>
+          <w:sz w:val="20"/>
+          <w:szCs w:val="20"/>
+          <w:shd w:val="clear" w:color="auto" w:fill="FFFFFF"/>
+        </w:rPr>
+        <w:t xml:space="preserve"> “Studies of vegetative growth and photosynthesis in other perennial crops exposed to a range of temperatures exhibited that extreme temperatures tend to slow or inhibit certain processes in the plants </w:t>
       </w:r>
       <w:r>
         <w:rPr>
@@ -1039,7 +1053,56 @@
           <w:szCs w:val="20"/>
           <w:shd w:val="clear" w:color="auto" w:fill="FFFFFF"/>
         </w:rPr>
-        <w:t xml:space="preserve">, lines XX-XX now read, “For example, Greer &amp; </w:t>
+        <w:t xml:space="preserve">, </w:t>
+      </w:r>
+      <w:r>
+        <w:rPr>
+          <w:rFonts w:ascii="Lucida Grande" w:eastAsia="Times New Roman" w:hAnsi="Lucida Grande" w:cs="Lucida Grande"/>
+          <w:sz w:val="20"/>
+          <w:szCs w:val="20"/>
+          <w:highlight w:val="yellow"/>
+          <w:shd w:val="clear" w:color="auto" w:fill="FFFFFF"/>
+        </w:rPr>
+        <w:t xml:space="preserve">lines </w:t>
+      </w:r>
+      <w:r>
+        <w:rPr>
+          <w:rFonts w:ascii="Lucida Grande" w:eastAsia="Times New Roman" w:hAnsi="Lucida Grande" w:cs="Lucida Grande"/>
+          <w:sz w:val="20"/>
+          <w:szCs w:val="20"/>
+          <w:highlight w:val="yellow"/>
+          <w:shd w:val="clear" w:color="auto" w:fill="FFFFFF"/>
+        </w:rPr>
+        <w:t>275</w:t>
+      </w:r>
+      <w:r>
+        <w:rPr>
+          <w:rFonts w:ascii="Lucida Grande" w:eastAsia="Times New Roman" w:hAnsi="Lucida Grande" w:cs="Lucida Grande"/>
+          <w:sz w:val="20"/>
+          <w:szCs w:val="20"/>
+          <w:highlight w:val="yellow"/>
+          <w:shd w:val="clear" w:color="auto" w:fill="FFFFFF"/>
+        </w:rPr>
+        <w:t>-</w:t>
+      </w:r>
+      <w:r>
+        <w:rPr>
+          <w:rFonts w:ascii="Lucida Grande" w:eastAsia="Times New Roman" w:hAnsi="Lucida Grande" w:cs="Lucida Grande"/>
+          <w:sz w:val="20"/>
+          <w:szCs w:val="20"/>
+          <w:highlight w:val="yellow"/>
+          <w:shd w:val="clear" w:color="auto" w:fill="FFFFFF"/>
+        </w:rPr>
+        <w:t>276</w:t>
+      </w:r>
+      <w:r>
+        <w:rPr>
+          <w:rFonts w:ascii="Lucida Grande" w:eastAsia="Times New Roman" w:hAnsi="Lucida Grande" w:cs="Lucida Grande"/>
+          <w:sz w:val="20"/>
+          <w:szCs w:val="20"/>
+          <w:shd w:val="clear" w:color="auto" w:fill="FFFFFF"/>
+        </w:rPr>
+        <w:t xml:space="preserve"> now read, “For example, Greer &amp; </w:t>
       </w:r>
       <w:proofErr w:type="spellStart"/>
       <w:r>
@@ -1180,7 +1243,36 @@
           <w:szCs w:val="20"/>
           <w:shd w:val="clear" w:color="auto" w:fill="FFFFFF"/>
         </w:rPr>
-        <w:t xml:space="preserve"> lines XX-XX (near line 278 of the p</w:t>
+        <w:t xml:space="preserve"> </w:t>
+      </w:r>
+      <w:r>
+        <w:rPr>
+          <w:rFonts w:ascii="Lucida Grande" w:eastAsia="Times New Roman" w:hAnsi="Lucida Grande" w:cs="Lucida Grande"/>
+          <w:sz w:val="20"/>
+          <w:szCs w:val="20"/>
+          <w:highlight w:val="yellow"/>
+          <w:shd w:val="clear" w:color="auto" w:fill="FFFFFF"/>
+        </w:rPr>
+        <w:t xml:space="preserve">lines </w:t>
+      </w:r>
+      <w:r>
+        <w:rPr>
+          <w:rFonts w:ascii="Lucida Grande" w:eastAsia="Times New Roman" w:hAnsi="Lucida Grande" w:cs="Lucida Grande"/>
+          <w:sz w:val="20"/>
+          <w:szCs w:val="20"/>
+          <w:highlight w:val="yellow"/>
+          <w:shd w:val="clear" w:color="auto" w:fill="FFFFFF"/>
+        </w:rPr>
+        <w:t>295-298</w:t>
+      </w:r>
+      <w:r>
+        <w:rPr>
+          <w:rFonts w:ascii="Lucida Grande" w:eastAsia="Times New Roman" w:hAnsi="Lucida Grande" w:cs="Lucida Grande"/>
+          <w:sz w:val="20"/>
+          <w:szCs w:val="20"/>
+          <w:shd w:val="clear" w:color="auto" w:fill="FFFFFF"/>
+        </w:rPr>
+        <w:t xml:space="preserve"> (near line 278 of the p</w:t>
       </w:r>
       <w:r>
         <w:rPr>
@@ -1198,18 +1290,7 @@
           <w:szCs w:val="20"/>
           <w:shd w:val="clear" w:color="auto" w:fill="FFFFFF"/>
         </w:rPr>
-        <w:t>“We expected development may slow (and thus phenology delay) at temperature extremes, especially at our upper temperature extreme of 37 °C, however, phenology should generally advance until that extreme temperature</w:t>
-      </w:r>
-      <w:bookmarkStart w:id="1" w:name="_GoBack"/>
-      <w:bookmarkEnd w:id="1"/>
-      <w:r>
-        <w:rPr>
-          <w:rFonts w:ascii="Lucida Grande" w:eastAsia="Times New Roman" w:hAnsi="Lucida Grande" w:cs="Lucida Grande"/>
-          <w:sz w:val="20"/>
-          <w:szCs w:val="20"/>
-          <w:shd w:val="clear" w:color="auto" w:fill="FFFFFF"/>
-        </w:rPr>
-        <w:t>. Our results suggest 37 °C is not high enough to induce delays, a result in line with much of our literature review which found growth and phenology generally advanced up to 40</w:t>
+        <w:t>“We expected development may slow (and thus phenology delay) at temperature extremes, especially at our upper temperature extreme of 37 °C, however, phenology should generally advance until that extreme temperature. Our results suggest 37 °C is not high enough to induce delays, a result in line with much of our literature review which found growth and phenology generally advanced up to 40</w:t>
       </w:r>
       <w:r>
         <w:rPr>
@@ -1257,7 +1338,63 @@
           <w:szCs w:val="20"/>
           <w:shd w:val="clear" w:color="auto" w:fill="FFFFFF"/>
         </w:rPr>
-        <w:t>(Note that Line 298 is about fruit set and does not mention delays, we assumed the reviewer was referring to Line 278, which specifically discusses delays.)</w:t>
+        <w:t>(Note that Line 298 is about fruit set and does not mention delays, we assumed the reviewer was referri</w:t>
+      </w:r>
+      <w:r>
+        <w:rPr>
+          <w:rFonts w:ascii="Lucida Grande" w:eastAsia="Times New Roman" w:hAnsi="Lucida Grande" w:cs="Lucida Grande"/>
+          <w:sz w:val="20"/>
+          <w:szCs w:val="20"/>
+          <w:shd w:val="clear" w:color="auto" w:fill="FFFFFF"/>
+        </w:rPr>
+        <w:t>jmu7</w:t>
+      </w:r>
+      <w:r>
+        <w:rPr>
+          <w:rFonts w:ascii="Lucida Grande" w:eastAsia="Times New Roman" w:hAnsi="Lucida Grande" w:cs="Lucida Grande"/>
+          <w:sz w:val="20"/>
+          <w:szCs w:val="20"/>
+          <w:shd w:val="clear" w:color="auto" w:fill="FFFFFF"/>
+        </w:rPr>
+        <w:t>ng to Line 278, which specifically discusses delays.</w:t>
+      </w:r>
+      <w:r>
+        <w:rPr>
+          <w:rFonts w:ascii="Lucida Grande" w:eastAsia="Times New Roman" w:hAnsi="Lucida Grande" w:cs="Lucida Grande"/>
+          <w:sz w:val="20"/>
+          <w:szCs w:val="20"/>
+          <w:shd w:val="clear" w:color="auto" w:fill="FFFFFF"/>
+        </w:rPr>
+        <w:t xml:space="preserve"> If we have </w:t>
+      </w:r>
+      <w:proofErr w:type="spellStart"/>
+      <w:r>
+        <w:rPr>
+          <w:rFonts w:ascii="Lucida Grande" w:eastAsia="Times New Roman" w:hAnsi="Lucida Grande" w:cs="Lucida Grande"/>
+          <w:sz w:val="20"/>
+          <w:szCs w:val="20"/>
+          <w:shd w:val="clear" w:color="auto" w:fill="FFFFFF"/>
+        </w:rPr>
+        <w:t>mis</w:t>
+      </w:r>
+      <w:proofErr w:type="spellEnd"/>
+      <w:r>
+        <w:rPr>
+          <w:rFonts w:ascii="Lucida Grande" w:eastAsia="Times New Roman" w:hAnsi="Lucida Grande" w:cs="Lucida Grande"/>
+          <w:sz w:val="20"/>
+          <w:szCs w:val="20"/>
+          <w:shd w:val="clear" w:color="auto" w:fill="FFFFFF"/>
+        </w:rPr>
+        <w:t>-interpreted this we would be happy to address additional concerns.</w:t>
+      </w:r>
+      <w:r>
+        <w:rPr>
+          <w:rFonts w:ascii="Lucida Grande" w:eastAsia="Times New Roman" w:hAnsi="Lucida Grande" w:cs="Lucida Grande"/>
+          <w:sz w:val="20"/>
+          <w:szCs w:val="20"/>
+          <w:shd w:val="clear" w:color="auto" w:fill="FFFFFF"/>
+        </w:rPr>
+        <w:t>)</w:t>
       </w:r>
     </w:p>
     <w:p>
@@ -1332,7 +1469,55 @@
           <w:szCs w:val="20"/>
           <w:shd w:val="clear" w:color="auto" w:fill="FFFFFF"/>
         </w:rPr>
-        <w:t>We agree and have tried to stress this in the paragraph, by re-writing the opening sentences (lines XX-XX), “Our vines, taken from field cuttings, were in only their first growing season, and this represents a major limitation of our study. We expect flowering success across varieties would be greater for older, larger vines and our findings should be interpreted cautiously until further studies are completed on older vines.”</w:t>
+        <w:t>We agree and have tried to stress this in the paragraph, by re-writing the opening sentences (</w:t>
+      </w:r>
+      <w:r>
+        <w:rPr>
+          <w:rFonts w:ascii="Lucida Grande" w:eastAsia="Times New Roman" w:hAnsi="Lucida Grande" w:cs="Lucida Grande"/>
+          <w:sz w:val="20"/>
+          <w:szCs w:val="20"/>
+          <w:highlight w:val="yellow"/>
+          <w:shd w:val="clear" w:color="auto" w:fill="FFFFFF"/>
+        </w:rPr>
+        <w:t xml:space="preserve">lines </w:t>
+      </w:r>
+      <w:r>
+        <w:rPr>
+          <w:rFonts w:ascii="Lucida Grande" w:eastAsia="Times New Roman" w:hAnsi="Lucida Grande" w:cs="Lucida Grande"/>
+          <w:sz w:val="20"/>
+          <w:szCs w:val="20"/>
+          <w:highlight w:val="yellow"/>
+          <w:shd w:val="clear" w:color="auto" w:fill="FFFFFF"/>
+        </w:rPr>
+        <w:t>359-</w:t>
+      </w:r>
+      <w:r>
+        <w:rPr>
+          <w:rFonts w:ascii="Lucida Grande" w:eastAsia="Times New Roman" w:hAnsi="Lucida Grande" w:cs="Lucida Grande"/>
+          <w:sz w:val="20"/>
+          <w:szCs w:val="20"/>
+          <w:highlight w:val="yellow"/>
+          <w:shd w:val="clear" w:color="auto" w:fill="FFFFFF"/>
+        </w:rPr>
+        <w:t>362</w:t>
+      </w:r>
+      <w:r>
+        <w:rPr>
+          <w:rFonts w:ascii="Lucida Grande" w:eastAsia="Times New Roman" w:hAnsi="Lucida Grande" w:cs="Lucida Grande"/>
+          <w:sz w:val="20"/>
+          <w:szCs w:val="20"/>
+          <w:shd w:val="clear" w:color="auto" w:fill="FFFFFF"/>
+        </w:rPr>
+        <w:t>)</w:t>
+      </w:r>
+      <w:r>
+        <w:rPr>
+          <w:rFonts w:ascii="Lucida Grande" w:eastAsia="Times New Roman" w:hAnsi="Lucida Grande" w:cs="Lucida Grande"/>
+          <w:sz w:val="20"/>
+          <w:szCs w:val="20"/>
+          <w:shd w:val="clear" w:color="auto" w:fill="FFFFFF"/>
+        </w:rPr>
+        <w:t>, “Our vines, taken from field cuttings, were in only their first growing season, and this represents a major limitation of our study. We expect flowering success across varieties would be greater for older, larger vines and our findings should be interpreted cautiously until further studies are completed on older vines.”</w:t>
       </w:r>
       <w:r>
         <w:rPr>
@@ -2240,7 +2425,35 @@
           <w:szCs w:val="20"/>
           <w:shd w:val="clear" w:color="auto" w:fill="FFFFFF"/>
         </w:rPr>
-        <w:t xml:space="preserve">ded several references (lines 177-180 now include, “we used 600 ppm given a review of the literature in natural </w:t>
+        <w:t>d</w:t>
+      </w:r>
+      <w:r>
+        <w:rPr>
+          <w:rFonts w:ascii="Lucida Grande" w:eastAsia="Times New Roman" w:hAnsi="Lucida Grande" w:cs="Lucida Grande"/>
+          <w:sz w:val="20"/>
+          <w:szCs w:val="20"/>
+          <w:shd w:val="clear" w:color="auto" w:fill="FFFFFF"/>
+        </w:rPr>
+        <w:t>ed several references (</w:t>
+      </w:r>
+      <w:r>
+        <w:rPr>
+          <w:rFonts w:ascii="Lucida Grande" w:eastAsia="Times New Roman" w:hAnsi="Lucida Grande" w:cs="Lucida Grande"/>
+          <w:sz w:val="20"/>
+          <w:szCs w:val="20"/>
+          <w:highlight w:val="yellow"/>
+          <w:shd w:val="clear" w:color="auto" w:fill="FFFFFF"/>
+        </w:rPr>
+        <w:t>lines 180-183</w:t>
+      </w:r>
+      <w:r>
+        <w:rPr>
+          <w:rFonts w:ascii="Lucida Grande" w:eastAsia="Times New Roman" w:hAnsi="Lucida Grande" w:cs="Lucida Grande"/>
+          <w:sz w:val="20"/>
+          <w:szCs w:val="20"/>
+          <w:shd w:val="clear" w:color="auto" w:fill="FFFFFF"/>
+        </w:rPr>
+        <w:t xml:space="preserve"> now include, “we used 600 ppm given a review of the literature in natural </w:t>
       </w:r>
       <w:r>
         <w:rPr>
@@ -2467,7 +2680,40 @@
           <w:sz w:val="20"/>
           <w:szCs w:val="20"/>
         </w:rPr>
-        <w:t xml:space="preserve">Agreed, we have rephrased to, “Certain varieties were studied often (e.g., Semillon, Shiraz and </w:t>
+        <w:t xml:space="preserve">Agreed, we have rephrased </w:t>
+      </w:r>
+      <w:r>
+        <w:rPr>
+          <w:rFonts w:ascii="Lucida Grande" w:eastAsia="Times New Roman" w:hAnsi="Lucida Grande" w:cs="Lucida Grande"/>
+          <w:sz w:val="20"/>
+          <w:szCs w:val="20"/>
+        </w:rPr>
+        <w:t>(</w:t>
+      </w:r>
+      <w:r>
+        <w:rPr>
+          <w:rFonts w:ascii="Lucida Grande" w:eastAsia="Times New Roman" w:hAnsi="Lucida Grande" w:cs="Lucida Grande"/>
+          <w:sz w:val="20"/>
+          <w:szCs w:val="20"/>
+          <w:highlight w:val="yellow"/>
+        </w:rPr>
+        <w:t>lines 210-211</w:t>
+      </w:r>
+      <w:r>
+        <w:rPr>
+          <w:rFonts w:ascii="Lucida Grande" w:eastAsia="Times New Roman" w:hAnsi="Lucida Grande" w:cs="Lucida Grande"/>
+          <w:sz w:val="20"/>
+          <w:szCs w:val="20"/>
+        </w:rPr>
+        <w:t xml:space="preserve">) </w:t>
+      </w:r>
+      <w:r>
+        <w:rPr>
+          <w:rFonts w:ascii="Lucida Grande" w:eastAsia="Times New Roman" w:hAnsi="Lucida Grande" w:cs="Lucida Grande"/>
+          <w:sz w:val="20"/>
+          <w:szCs w:val="20"/>
+        </w:rPr>
+        <w:t xml:space="preserve">to, “Certain varieties were studied often (e.g., Semillon, Shiraz and </w:t>
       </w:r>
       <w:r>
         <w:rPr>
@@ -2853,7 +3099,7 @@
           <w:szCs w:val="20"/>
         </w:rPr>
       </w:pPr>
-      <w:hyperlink r:id="rId8" w:history="1">
+      <w:hyperlink r:id="rId7" w:history="1">
         <w:r>
           <w:rPr>
             <w:rStyle w:val="Hyperlink"/>
@@ -2873,7 +3119,7 @@
           <w:szCs w:val="20"/>
         </w:rPr>
       </w:pPr>
-      <w:hyperlink r:id="rId9" w:history="1">
+      <w:hyperlink r:id="rId8" w:history="1">
         <w:r>
           <w:rPr>
             <w:rStyle w:val="Hyperlink"/>
@@ -2917,7 +3163,24 @@
           <w:sz w:val="20"/>
           <w:szCs w:val="20"/>
         </w:rPr>
-        <w:t xml:space="preserve"> given on lines 147 and line 196 in this revision, we apologize as we believe the second link may not previously have been provided but the data were posted last year when we initially submitted the manuscript). </w:t>
+        <w:t xml:space="preserve"> given on </w:t>
+      </w:r>
+      <w:r>
+        <w:rPr>
+          <w:rFonts w:ascii="Lucida Grande" w:hAnsi="Lucida Grande" w:cs="Lucida Grande"/>
+          <w:sz w:val="20"/>
+          <w:szCs w:val="20"/>
+          <w:highlight w:val="yellow"/>
+        </w:rPr>
+        <w:t>lines 147 and line 196 in this revision</w:t>
+      </w:r>
+      <w:r>
+        <w:rPr>
+          <w:rFonts w:ascii="Lucida Grande" w:hAnsi="Lucida Grande" w:cs="Lucida Grande"/>
+          <w:sz w:val="20"/>
+          <w:szCs w:val="20"/>
+        </w:rPr>
+        <w:t xml:space="preserve">, we apologize as we believe the second link may not previously have been provided but the data were posted last year when we initially submitted the manuscript). </w:t>
       </w:r>
     </w:p>
     <w:p>
@@ -3179,27 +3442,6 @@
     </w:sectPr>
   </w:body>
 </w:document>
-</file>
-
-<file path=word/comments.xml><?xml version="1.0" encoding="utf-8"?>
-<w:comments xmlns:wpc="http://schemas.microsoft.com/office/word/2010/wordprocessingCanvas" xmlns:mo="http://schemas.microsoft.com/office/mac/office/2008/main" xmlns:mc="http://schemas.openxmlformats.org/markup-compatibility/2006" xmlns:mv="urn:schemas-microsoft-com:mac:vml" xmlns:o="urn:schemas-microsoft-com:office:office" xmlns:r="http://schemas.openxmlformats.org/officeDocument/2006/relationships" xmlns:m="http://schemas.openxmlformats.org/officeDocument/2006/math" xmlns:v="urn:schemas-microsoft-com:vml" xmlns:wp14="http://schemas.microsoft.com/office/word/2010/wordprocessingDrawing" xmlns:wp="http://schemas.openxmlformats.org/drawingml/2006/wordprocessingDrawing" xmlns:w10="urn:schemas-microsoft-com:office:word" xmlns:w="http://schemas.openxmlformats.org/wordprocessingml/2006/main" xmlns:w14="http://schemas.microsoft.com/office/word/2010/wordml" xmlns:wpg="http://schemas.microsoft.com/office/word/2010/wordprocessingGroup" xmlns:wpi="http://schemas.microsoft.com/office/word/2010/wordprocessingInk" xmlns:wne="http://schemas.microsoft.com/office/word/2006/wordml" xmlns:wps="http://schemas.microsoft.com/office/word/2010/wordprocessingShape" mc:Ignorable="w14 wp14">
-  <w:comment w:id="0" w:author="Elizabeth Wolkovich" w:date="2020-07-11T17:16:00Z" w:initials="EW">
-    <w:p>
-      <w:pPr>
-        <w:pStyle w:val="CommentText"/>
-      </w:pPr>
-      <w:r>
-        <w:rPr>
-          <w:rStyle w:val="CommentReference"/>
-        </w:rPr>
-        <w:annotationRef/>
-      </w:r>
-      <w:r>
-        <w:t>I’ll finalize these later.</w:t>
-      </w:r>
-    </w:p>
-  </w:comment>
-</w:comments>
 </file>
 
 <file path=word/endnotes.xml><?xml version="1.0" encoding="utf-8"?>

</xml_diff>